<commit_message>
egragado del link de la build
</commit_message>
<xml_diff>
--- a/ErroresEncontrados.docx
+++ b/ErroresEncontrados.docx
@@ -455,6 +455,70 @@
           <w:szCs w:val="22"/>
         </w:rPr>
       </w:pPr>
+    </w:p>
+    <w:p>
+      <w:pPr>
+        <w:rPr>
+          <w:sz w:val="22"/>
+          <w:szCs w:val="22"/>
+        </w:rPr>
+      </w:pPr>
+    </w:p>
+    <w:p>
+      <w:pPr>
+        <w:rPr>
+          <w:sz w:val="22"/>
+          <w:szCs w:val="22"/>
+        </w:rPr>
+      </w:pPr>
+    </w:p>
+    <w:p>
+      <w:pPr>
+        <w:rPr>
+          <w:sz w:val="22"/>
+          <w:szCs w:val="22"/>
+          <w:u w:val="single"/>
+        </w:rPr>
+      </w:pPr>
+      <w:r>
+        <w:rPr>
+          <w:sz w:val="22"/>
+          <w:szCs w:val="22"/>
+        </w:rPr>
+        <w:t xml:space="preserve">Enlace del </w:t>
+      </w:r>
+      <w:proofErr w:type="spellStart"/>
+      <w:proofErr w:type="gramStart"/>
+      <w:r>
+        <w:rPr>
+          <w:sz w:val="22"/>
+          <w:szCs w:val="22"/>
+        </w:rPr>
+        <w:t>build</w:t>
+      </w:r>
+      <w:proofErr w:type="spellEnd"/>
+      <w:r>
+        <w:rPr>
+          <w:sz w:val="22"/>
+          <w:szCs w:val="22"/>
+        </w:rPr>
+        <w:t xml:space="preserve"> :</w:t>
+      </w:r>
+      <w:proofErr w:type="gramEnd"/>
+      <w:r>
+        <w:rPr>
+          <w:sz w:val="22"/>
+          <w:szCs w:val="22"/>
+        </w:rPr>
+        <w:t xml:space="preserve"> </w:t>
+      </w:r>
+      <w:r>
+        <w:rPr>
+          <w:sz w:val="22"/>
+          <w:szCs w:val="22"/>
+        </w:rPr>
+        <w:t>https://drive.google.com/drive/folders/1fmiSVCmxO4h9SASFwhAcrIg1V0SZT1km?usp=drive_link</w:t>
+      </w:r>
     </w:p>
     <w:sectPr>
       <w:pgSz w:w="12240" w:h="15840"/>

</xml_diff>